<commit_message>
fix typo on resume
</commit_message>
<xml_diff>
--- a/resume/Dylan Cianfrone Resume.docx
+++ b/resume/Dylan Cianfrone Resume.docx
@@ -188,7 +188,9 @@
         <w:tab/>
         <w:tab/>
         <w:tab/>
-        <w:t xml:space="preserve">           Awarded: </w:t>
+        <w:t xml:space="preserve">           </w:t>
+        <w:tab/>
+        <w:t xml:space="preserve">  Awarded: </w:t>
       </w:r>
       <w:r>
         <w:rPr>
@@ -216,7 +218,9 @@
           <w:rFonts w:ascii="Helvetica Neue" w:cs="Helvetica Neue" w:eastAsia="Helvetica Neue" w:hAnsi="Helvetica Neue"/>
           <w:rtl w:val="0"/>
         </w:rPr>
-        <w:t xml:space="preserve">Computer Science, MS; concentration in Machine Learning     Expected May 2021</w:t>
+        <w:t xml:space="preserve">Computer Science, MS; concentration in Machine Learning     </w:t>
+        <w:tab/>
+        <w:t xml:space="preserve">Expected May 2022</w:t>
       </w:r>
       <w:r>
         <w:rPr>
@@ -651,6 +655,27 @@
         </w:rPr>
         <w:t xml:space="preserve">Enforce understanding of mutable and immutable objects</w:t>
       </w:r>
+    </w:p>
+    <w:p>
+      <w:pPr>
+        <w:numPr>
+          <w:ilvl w:val="1"/>
+          <w:numId w:val="2"/>
+        </w:numPr>
+        <w:spacing w:line="276" w:lineRule="auto"/>
+        <w:ind w:left="2160" w:hanging="360"/>
+        <w:rPr>
+          <w:rFonts w:ascii="Helvetica Neue" w:cs="Helvetica Neue" w:eastAsia="Helvetica Neue" w:hAnsi="Helvetica Neue"/>
+          <w:u w:val="none"/>
+        </w:rPr>
+      </w:pPr>
+      <w:r>
+        <w:rPr>
+          <w:rFonts w:ascii="Helvetica Neue" w:cs="Helvetica Neue" w:eastAsia="Helvetica Neue" w:hAnsi="Helvetica Neue"/>
+          <w:rtl w:val="0"/>
+        </w:rPr>
+        <w:t xml:space="preserve">Create strong, consistent documentation patterns</w:t>
+      </w:r>
       <w:r>
         <w:rPr>
           <w:rtl w:val="0"/>
@@ -675,7 +700,7 @@
           <w:b w:val="1"/>
           <w:rtl w:val="0"/>
         </w:rPr>
-        <w:t xml:space="preserve">Data Mining</w:t>
+        <w:t xml:space="preserve">Theory and Application of Data Mining</w:t>
       </w:r>
       <w:r>
         <w:rPr>

</xml_diff>

<commit_message>
added sklearn to resume
</commit_message>
<xml_diff>
--- a/resume/Dylan Cianfrone Resume.docx
+++ b/resume/Dylan Cianfrone Resume.docx
@@ -729,6 +729,27 @@
           <w:rtl w:val="0"/>
         </w:rPr>
         <w:t xml:space="preserve">Create algorithms for clustering and classifying various large-scale datasets</w:t>
+      </w:r>
+    </w:p>
+    <w:p>
+      <w:pPr>
+        <w:numPr>
+          <w:ilvl w:val="1"/>
+          <w:numId w:val="2"/>
+        </w:numPr>
+        <w:spacing w:line="276" w:lineRule="auto"/>
+        <w:ind w:left="2160" w:hanging="360"/>
+        <w:rPr>
+          <w:rFonts w:ascii="Helvetica Neue" w:cs="Helvetica Neue" w:eastAsia="Helvetica Neue" w:hAnsi="Helvetica Neue"/>
+          <w:u w:val="none"/>
+        </w:rPr>
+      </w:pPr>
+      <w:r>
+        <w:rPr>
+          <w:rFonts w:ascii="Helvetica Neue" w:cs="Helvetica Neue" w:eastAsia="Helvetica Neue" w:hAnsi="Helvetica Neue"/>
+          <w:rtl w:val="0"/>
+        </w:rPr>
+        <w:t xml:space="preserve">Utilize scikit-learn modules to gain insight about data</w:t>
       </w:r>
       <w:r>
         <w:rPr>

</xml_diff>